<commit_message>
Update II. quản lí datafile
</commit_message>
<xml_diff>
--- a/Oracle/Oracle DBA Documents.docx
+++ b/Oracle/Oracle DBA Documents.docx
@@ -619,21 +619,7 @@
                 <w:sz w:val="24"/>
                 <w:szCs w:val="24"/>
               </w:rPr>
-              <w:t xml:space="preserve"> thể </w:t>
-            </w:r>
-            <w:r>
-              <w:rPr>
-                <w:sz w:val="24"/>
-                <w:szCs w:val="24"/>
-              </w:rPr>
-              <w:t>thêm</w:t>
-            </w:r>
-            <w:r>
-              <w:rPr>
-                <w:sz w:val="24"/>
-                <w:szCs w:val="24"/>
-              </w:rPr>
-              <w:t xml:space="preserve"> dữ liệu trong bảng</w:t>
+              <w:t xml:space="preserve"> thể thêm dữ liệu trong bảng</w:t>
             </w:r>
           </w:p>
         </w:tc>
@@ -771,28 +757,7 @@
                 <w:sz w:val="24"/>
                 <w:szCs w:val="24"/>
               </w:rPr>
-              <w:t>Có</w:t>
-            </w:r>
-            <w:r>
-              <w:rPr>
-                <w:sz w:val="24"/>
-                <w:szCs w:val="24"/>
-              </w:rPr>
-              <w:t xml:space="preserve"> thể </w:t>
-            </w:r>
-            <w:r>
-              <w:rPr>
-                <w:sz w:val="24"/>
-                <w:szCs w:val="24"/>
-              </w:rPr>
-              <w:t>tạo trigger</w:t>
-            </w:r>
-            <w:r>
-              <w:rPr>
-                <w:sz w:val="24"/>
-                <w:szCs w:val="24"/>
-              </w:rPr>
-              <w:t xml:space="preserve"> trong bảng</w:t>
+              <w:t>Có thể tạo trigger trong bảng</w:t>
             </w:r>
           </w:p>
         </w:tc>
@@ -845,21 +810,7 @@
                 <w:sz w:val="24"/>
                 <w:szCs w:val="24"/>
               </w:rPr>
-              <w:t xml:space="preserve"> thể </w:t>
-            </w:r>
-            <w:r>
-              <w:rPr>
-                <w:sz w:val="24"/>
-                <w:szCs w:val="24"/>
-              </w:rPr>
-              <w:t>cập nhật</w:t>
-            </w:r>
-            <w:r>
-              <w:rPr>
-                <w:sz w:val="24"/>
-                <w:szCs w:val="24"/>
-              </w:rPr>
-              <w:t xml:space="preserve"> dữ liệu trong bảng</w:t>
+              <w:t xml:space="preserve"> thể cập nhật dữ liệu trong bảng</w:t>
             </w:r>
           </w:p>
         </w:tc>
@@ -1090,28 +1041,7 @@
           <w:sz w:val="24"/>
           <w:szCs w:val="24"/>
         </w:rPr>
-        <w:t>Để thu hồi role, user phải được cấp role đó với WITH ADMIN OPTION hoặc có</w:t>
-      </w:r>
-      <w:r>
-        <w:rPr>
-          <w:sz w:val="24"/>
-          <w:szCs w:val="24"/>
-        </w:rPr>
-        <w:t xml:space="preserve"> </w:t>
-      </w:r>
-      <w:r>
-        <w:rPr>
-          <w:sz w:val="24"/>
-          <w:szCs w:val="24"/>
-        </w:rPr>
-        <w:t>quyề</w:t>
-      </w:r>
-      <w:r>
-        <w:rPr>
-          <w:sz w:val="24"/>
-          <w:szCs w:val="24"/>
-        </w:rPr>
-        <w:t>n GRANT ANY ROLE</w:t>
+        <w:t>Để thu hồi role, user phải được cấp role đó với WITH ADMIN OPTION hoặc có quyền GRANT ANY ROLE</w:t>
       </w:r>
     </w:p>
     <w:p>
@@ -1235,7 +1165,6 @@
       <w:pPr>
         <w:pStyle w:val="ListParagraph"/>
         <w:ind w:left="1440"/>
-        <w:outlineLvl w:val="1"/>
         <w:rPr>
           <w:color w:val="2E74B5" w:themeColor="accent1" w:themeShade="BF"/>
           <w:sz w:val="24"/>
@@ -1249,9 +1178,930 @@
           <w:szCs w:val="24"/>
         </w:rPr>
         <w:t>DROP ROLE myrole;</w:t>
+      </w:r>
+    </w:p>
+    <w:p>
+      <w:pPr>
+        <w:pStyle w:val="ListParagraph"/>
+        <w:ind w:left="1440"/>
+        <w:rPr>
+          <w:color w:val="2E74B5" w:themeColor="accent1" w:themeShade="BF"/>
+          <w:sz w:val="24"/>
+          <w:szCs w:val="24"/>
+        </w:rPr>
+      </w:pPr>
+    </w:p>
+    <w:p>
+      <w:pPr>
+        <w:pStyle w:val="ListParagraph"/>
+        <w:numPr>
+          <w:ilvl w:val="0"/>
+          <w:numId w:val="1"/>
+        </w:numPr>
+        <w:outlineLvl w:val="0"/>
+        <w:rPr>
+          <w:b/>
+          <w:sz w:val="24"/>
+          <w:szCs w:val="24"/>
+        </w:rPr>
+      </w:pPr>
+      <w:r>
+        <w:rPr>
+          <w:b/>
+          <w:sz w:val="24"/>
+          <w:szCs w:val="24"/>
+        </w:rPr>
+        <w:lastRenderedPageBreak/>
+        <w:t>Quản lí Tablespace:</w:t>
+      </w:r>
+    </w:p>
+    <w:p>
+      <w:pPr>
+        <w:pStyle w:val="ListParagraph"/>
+        <w:numPr>
+          <w:ilvl w:val="0"/>
+          <w:numId w:val="4"/>
+        </w:numPr>
+        <w:rPr>
+          <w:sz w:val="24"/>
+          <w:szCs w:val="24"/>
+        </w:rPr>
+      </w:pPr>
+      <w:r>
+        <w:rPr>
+          <w:sz w:val="24"/>
+          <w:szCs w:val="24"/>
+        </w:rPr>
+        <w:t>Table space sử dụng để cấp vùng dữ liệu làm việc cho user như: tạo mới table space, mở rộng và thêm mới datafile</w:t>
+      </w:r>
+    </w:p>
+    <w:p>
+      <w:pPr>
+        <w:ind w:left="1440"/>
+        <w:rPr>
+          <w:b/>
+          <w:sz w:val="24"/>
+          <w:szCs w:val="24"/>
+        </w:rPr>
+      </w:pPr>
+      <w:r>
+        <w:rPr>
+          <w:b/>
+          <w:sz w:val="24"/>
+          <w:szCs w:val="24"/>
+        </w:rPr>
+        <w:t>Tablespace:</w:t>
+      </w:r>
+    </w:p>
+    <w:p>
+      <w:pPr>
+        <w:pStyle w:val="ListParagraph"/>
+        <w:numPr>
+          <w:ilvl w:val="0"/>
+          <w:numId w:val="4"/>
+        </w:numPr>
+        <w:rPr>
+          <w:sz w:val="24"/>
+          <w:szCs w:val="24"/>
+        </w:rPr>
+      </w:pPr>
+      <w:r>
+        <w:rPr>
+          <w:sz w:val="24"/>
+          <w:szCs w:val="24"/>
+        </w:rPr>
+        <w:t>Một tablespace chỉ thuộc 1 database</w:t>
+      </w:r>
+    </w:p>
+    <w:p>
+      <w:pPr>
+        <w:pStyle w:val="ListParagraph"/>
+        <w:numPr>
+          <w:ilvl w:val="0"/>
+          <w:numId w:val="4"/>
+        </w:numPr>
+        <w:rPr>
+          <w:sz w:val="24"/>
+          <w:szCs w:val="24"/>
+        </w:rPr>
+      </w:pPr>
+      <w:r>
+        <w:rPr>
+          <w:sz w:val="24"/>
+          <w:szCs w:val="24"/>
+        </w:rPr>
+        <w:t xml:space="preserve">Một tablespace có thể chứa 1 hoặc nhiều datafile thuộc hệ điều hành </w:t>
+      </w:r>
+    </w:p>
+    <w:p>
+      <w:pPr>
+        <w:pStyle w:val="ListParagraph"/>
+        <w:numPr>
+          <w:ilvl w:val="0"/>
+          <w:numId w:val="4"/>
+        </w:numPr>
+        <w:rPr>
+          <w:sz w:val="24"/>
+          <w:szCs w:val="24"/>
+        </w:rPr>
+      </w:pPr>
+      <w:r>
+        <w:rPr>
+          <w:sz w:val="24"/>
+          <w:szCs w:val="24"/>
+        </w:rPr>
+        <w:t>Tablespace có thể đặt ở trạng thái online hoặc offline trong lúc database đang chạy</w:t>
+      </w:r>
+    </w:p>
+    <w:p>
+      <w:pPr>
+        <w:ind w:left="1440"/>
+        <w:rPr>
+          <w:b/>
+          <w:sz w:val="24"/>
+          <w:szCs w:val="24"/>
+        </w:rPr>
+      </w:pPr>
+      <w:r>
+        <w:rPr>
+          <w:b/>
+          <w:sz w:val="24"/>
+          <w:szCs w:val="24"/>
+        </w:rPr>
+        <w:t>Sử dụng tablespace:</w:t>
       </w:r>
       <w:bookmarkStart w:id="2" w:name="_GoBack"/>
       <w:bookmarkEnd w:id="2"/>
+    </w:p>
+    <w:p>
+      <w:pPr>
+        <w:pStyle w:val="ListParagraph"/>
+        <w:numPr>
+          <w:ilvl w:val="0"/>
+          <w:numId w:val="4"/>
+        </w:numPr>
+        <w:rPr>
+          <w:sz w:val="24"/>
+          <w:szCs w:val="24"/>
+        </w:rPr>
+      </w:pPr>
+      <w:r>
+        <w:rPr>
+          <w:sz w:val="24"/>
+          <w:szCs w:val="24"/>
+        </w:rPr>
+        <w:t>Để điều khiển vùng không gian cấp phát và gán cho mỗi users</w:t>
+      </w:r>
+    </w:p>
+    <w:p>
+      <w:pPr>
+        <w:pStyle w:val="ListParagraph"/>
+        <w:numPr>
+          <w:ilvl w:val="0"/>
+          <w:numId w:val="4"/>
+        </w:numPr>
+        <w:rPr>
+          <w:sz w:val="24"/>
+          <w:szCs w:val="24"/>
+        </w:rPr>
+      </w:pPr>
+      <w:r>
+        <w:rPr>
+          <w:sz w:val="24"/>
+          <w:szCs w:val="24"/>
+        </w:rPr>
+        <w:t>Có thể phân biệt các dữ liệu lưu trữ giữa các thiết bị để tăng hiệu suất sử dụng database</w:t>
+      </w:r>
+    </w:p>
+    <w:p>
+      <w:pPr>
+        <w:pStyle w:val="ListParagraph"/>
+        <w:numPr>
+          <w:ilvl w:val="0"/>
+          <w:numId w:val="4"/>
+        </w:numPr>
+        <w:rPr>
+          <w:sz w:val="24"/>
+          <w:szCs w:val="24"/>
+        </w:rPr>
+      </w:pPr>
+      <w:r>
+        <w:rPr>
+          <w:sz w:val="24"/>
+          <w:szCs w:val="24"/>
+        </w:rPr>
+        <w:t>Sao lưu và phục hồi dữ liệu từng phần</w:t>
+      </w:r>
+    </w:p>
+    <w:p>
+      <w:pPr>
+        <w:ind w:left="1440"/>
+        <w:rPr>
+          <w:b/>
+          <w:sz w:val="24"/>
+          <w:szCs w:val="24"/>
+        </w:rPr>
+      </w:pPr>
+      <w:r>
+        <w:rPr>
+          <w:b/>
+          <w:sz w:val="24"/>
+          <w:szCs w:val="24"/>
+        </w:rPr>
+        <w:t>Datafile:</w:t>
+      </w:r>
+    </w:p>
+    <w:p>
+      <w:pPr>
+        <w:pStyle w:val="ListParagraph"/>
+        <w:numPr>
+          <w:ilvl w:val="0"/>
+          <w:numId w:val="4"/>
+        </w:numPr>
+        <w:rPr>
+          <w:rFonts w:cstheme="minorHAnsi"/>
+          <w:b/>
+          <w:sz w:val="24"/>
+          <w:szCs w:val="24"/>
+        </w:rPr>
+      </w:pPr>
+      <w:r>
+        <w:rPr>
+          <w:rFonts w:cstheme="minorHAnsi"/>
+          <w:color w:val="333333"/>
+          <w:sz w:val="24"/>
+          <w:szCs w:val="24"/>
+          <w:shd w:val="clear" w:color="auto" w:fill="FFFFFF"/>
+        </w:rPr>
+        <w:t>Một data file chỉ thuộc về một tablespace.</w:t>
+      </w:r>
+    </w:p>
+    <w:p>
+      <w:pPr>
+        <w:pStyle w:val="ListParagraph"/>
+        <w:numPr>
+          <w:ilvl w:val="0"/>
+          <w:numId w:val="4"/>
+        </w:numPr>
+        <w:rPr>
+          <w:rFonts w:cstheme="minorHAnsi"/>
+          <w:b/>
+          <w:sz w:val="24"/>
+          <w:szCs w:val="24"/>
+        </w:rPr>
+      </w:pPr>
+      <w:r>
+        <w:rPr>
+          <w:rFonts w:cstheme="minorHAnsi"/>
+          <w:color w:val="333333"/>
+          <w:sz w:val="24"/>
+          <w:szCs w:val="24"/>
+          <w:shd w:val="clear" w:color="auto" w:fill="FFFFFF"/>
+        </w:rPr>
+        <w:t>Quản trị viên database có thể thay đổi kích thước của data file ngay cả khi nó đã được tạo lập</w:t>
+      </w:r>
+    </w:p>
+    <w:p>
+      <w:pPr>
+        <w:pStyle w:val="ListParagraph"/>
+        <w:numPr>
+          <w:ilvl w:val="0"/>
+          <w:numId w:val="7"/>
+        </w:numPr>
+        <w:outlineLvl w:val="1"/>
+        <w:rPr>
+          <w:sz w:val="24"/>
+          <w:szCs w:val="24"/>
+        </w:rPr>
+      </w:pPr>
+      <w:r>
+        <w:rPr>
+          <w:sz w:val="24"/>
+          <w:szCs w:val="24"/>
+        </w:rPr>
+        <w:t>Hiển thị các table space đã tồn tại trong hệ thống:</w:t>
+      </w:r>
+    </w:p>
+    <w:p>
+      <w:pPr>
+        <w:pStyle w:val="ListParagraph"/>
+        <w:ind w:left="1080"/>
+        <w:rPr>
+          <w:color w:val="2E74B5" w:themeColor="accent1" w:themeShade="BF"/>
+          <w:sz w:val="24"/>
+          <w:szCs w:val="24"/>
+        </w:rPr>
+      </w:pPr>
+      <w:r>
+        <w:rPr>
+          <w:color w:val="2E74B5" w:themeColor="accent1" w:themeShade="BF"/>
+          <w:sz w:val="24"/>
+          <w:szCs w:val="24"/>
+        </w:rPr>
+        <w:t>SELECT tablespace_name FROM dba_tablespaces;</w:t>
+      </w:r>
+    </w:p>
+    <w:p>
+      <w:pPr>
+        <w:pStyle w:val="ListParagraph"/>
+        <w:numPr>
+          <w:ilvl w:val="0"/>
+          <w:numId w:val="7"/>
+        </w:numPr>
+        <w:outlineLvl w:val="1"/>
+        <w:rPr>
+          <w:sz w:val="24"/>
+          <w:szCs w:val="24"/>
+        </w:rPr>
+      </w:pPr>
+      <w:r>
+        <w:rPr>
+          <w:sz w:val="24"/>
+          <w:szCs w:val="24"/>
+        </w:rPr>
+        <w:t>Hiển thị các datafile trong hệ thống:</w:t>
+      </w:r>
+    </w:p>
+    <w:p>
+      <w:pPr>
+        <w:pStyle w:val="ListParagraph"/>
+        <w:ind w:left="1080"/>
+        <w:rPr>
+          <w:color w:val="2E74B5" w:themeColor="accent1" w:themeShade="BF"/>
+          <w:sz w:val="24"/>
+          <w:szCs w:val="24"/>
+        </w:rPr>
+      </w:pPr>
+      <w:r>
+        <w:rPr>
+          <w:color w:val="2E74B5" w:themeColor="accent1" w:themeShade="BF"/>
+          <w:sz w:val="24"/>
+          <w:szCs w:val="24"/>
+        </w:rPr>
+        <w:t>SELECT name FROM v$datafile</w:t>
+      </w:r>
+    </w:p>
+    <w:p>
+      <w:pPr>
+        <w:pStyle w:val="ListParagraph"/>
+        <w:numPr>
+          <w:ilvl w:val="0"/>
+          <w:numId w:val="7"/>
+        </w:numPr>
+        <w:outlineLvl w:val="1"/>
+        <w:rPr>
+          <w:sz w:val="24"/>
+          <w:szCs w:val="24"/>
+        </w:rPr>
+      </w:pPr>
+      <w:r>
+        <w:rPr>
+          <w:sz w:val="24"/>
+          <w:szCs w:val="24"/>
+        </w:rPr>
+        <w:t>Tạo mới 1 table space:</w:t>
+      </w:r>
+    </w:p>
+    <w:p>
+      <w:pPr>
+        <w:pStyle w:val="ListParagraph"/>
+        <w:ind w:left="1080"/>
+        <w:rPr>
+          <w:color w:val="2E74B5" w:themeColor="accent1" w:themeShade="BF"/>
+          <w:sz w:val="24"/>
+          <w:szCs w:val="24"/>
+        </w:rPr>
+      </w:pPr>
+      <w:r>
+        <w:rPr>
+          <w:color w:val="2E74B5" w:themeColor="accent1" w:themeShade="BF"/>
+          <w:sz w:val="24"/>
+          <w:szCs w:val="24"/>
+        </w:rPr>
+        <w:t xml:space="preserve">CREATE TABLESPACE </w:t>
+      </w:r>
+      <w:r>
+        <w:rPr>
+          <w:sz w:val="24"/>
+          <w:szCs w:val="24"/>
+        </w:rPr>
+        <w:t>mytbs</w:t>
+      </w:r>
+      <w:r>
+        <w:rPr>
+          <w:color w:val="2E74B5" w:themeColor="accent1" w:themeShade="BF"/>
+          <w:sz w:val="24"/>
+          <w:szCs w:val="24"/>
+        </w:rPr>
+        <w:t xml:space="preserve"> DATAFILE </w:t>
+      </w:r>
+      <w:r>
+        <w:rPr>
+          <w:sz w:val="24"/>
+          <w:szCs w:val="24"/>
+        </w:rPr>
+        <w:t xml:space="preserve">[datafile path] </w:t>
+      </w:r>
+      <w:r>
+        <w:rPr>
+          <w:color w:val="2E74B5" w:themeColor="accent1" w:themeShade="BF"/>
+          <w:sz w:val="24"/>
+          <w:szCs w:val="24"/>
+        </w:rPr>
+        <w:t xml:space="preserve">size </w:t>
+      </w:r>
+      <w:r>
+        <w:rPr>
+          <w:sz w:val="24"/>
+          <w:szCs w:val="24"/>
+        </w:rPr>
+        <w:t>[</w:t>
+      </w:r>
+      <w:r>
+        <w:rPr>
+          <w:sz w:val="24"/>
+          <w:szCs w:val="24"/>
+        </w:rPr>
+        <w:t>kích thước datafile</w:t>
+      </w:r>
+      <w:r>
+        <w:rPr>
+          <w:sz w:val="24"/>
+          <w:szCs w:val="24"/>
+        </w:rPr>
+        <w:t>]</w:t>
+      </w:r>
+      <w:r>
+        <w:rPr>
+          <w:color w:val="2E74B5" w:themeColor="accent1" w:themeShade="BF"/>
+          <w:sz w:val="24"/>
+          <w:szCs w:val="24"/>
+        </w:rPr>
+        <w:t>;</w:t>
+      </w:r>
+    </w:p>
+    <w:p>
+      <w:pPr>
+        <w:pStyle w:val="ListParagraph"/>
+        <w:ind w:left="1080"/>
+        <w:rPr>
+          <w:color w:val="2E74B5" w:themeColor="accent1" w:themeShade="BF"/>
+          <w:sz w:val="24"/>
+          <w:szCs w:val="24"/>
+        </w:rPr>
+      </w:pPr>
+      <w:r>
+        <w:rPr>
+          <w:sz w:val="24"/>
+          <w:szCs w:val="24"/>
+        </w:rPr>
+        <w:t xml:space="preserve">Ví dụ: </w:t>
+      </w:r>
+      <w:r>
+        <w:rPr>
+          <w:color w:val="2E74B5" w:themeColor="accent1" w:themeShade="BF"/>
+          <w:sz w:val="24"/>
+          <w:szCs w:val="24"/>
+        </w:rPr>
+        <w:br/>
+      </w:r>
+      <w:r>
+        <w:rPr>
+          <w:color w:val="2E74B5" w:themeColor="accent1" w:themeShade="BF"/>
+          <w:sz w:val="24"/>
+          <w:szCs w:val="24"/>
+        </w:rPr>
+        <w:t xml:space="preserve">CREATE TABLESPACE </w:t>
+      </w:r>
+      <w:r>
+        <w:rPr>
+          <w:sz w:val="24"/>
+          <w:szCs w:val="24"/>
+        </w:rPr>
+        <w:t>mytbs</w:t>
+      </w:r>
+      <w:r>
+        <w:rPr>
+          <w:color w:val="2E74B5" w:themeColor="accent1" w:themeShade="BF"/>
+          <w:sz w:val="24"/>
+          <w:szCs w:val="24"/>
+        </w:rPr>
+        <w:t xml:space="preserve"> DATAFILE </w:t>
+      </w:r>
+      <w:r>
+        <w:rPr>
+          <w:sz w:val="24"/>
+          <w:szCs w:val="24"/>
+        </w:rPr>
+        <w:t>‘/u01/app/oracle/oradata/mytbs</w:t>
+      </w:r>
+      <w:r>
+        <w:rPr>
+          <w:sz w:val="24"/>
+          <w:szCs w:val="24"/>
+        </w:rPr>
+        <w:t>1</w:t>
+      </w:r>
+      <w:r>
+        <w:rPr>
+          <w:sz w:val="24"/>
+          <w:szCs w:val="24"/>
+        </w:rPr>
+        <w:t>.dbf’</w:t>
+      </w:r>
+      <w:r>
+        <w:rPr>
+          <w:sz w:val="24"/>
+          <w:szCs w:val="24"/>
+        </w:rPr>
+        <w:t xml:space="preserve"> </w:t>
+      </w:r>
+      <w:r>
+        <w:rPr>
+          <w:color w:val="2E74B5" w:themeColor="accent1" w:themeShade="BF"/>
+          <w:sz w:val="24"/>
+          <w:szCs w:val="24"/>
+        </w:rPr>
+        <w:t xml:space="preserve">size </w:t>
+      </w:r>
+      <w:r>
+        <w:rPr>
+          <w:sz w:val="24"/>
+          <w:szCs w:val="24"/>
+        </w:rPr>
+        <w:t>10G</w:t>
+      </w:r>
+      <w:r>
+        <w:rPr>
+          <w:color w:val="2E74B5" w:themeColor="accent1" w:themeShade="BF"/>
+          <w:sz w:val="24"/>
+          <w:szCs w:val="24"/>
+        </w:rPr>
+        <w:t>;</w:t>
+      </w:r>
+    </w:p>
+    <w:p>
+      <w:pPr>
+        <w:pStyle w:val="ListParagraph"/>
+        <w:numPr>
+          <w:ilvl w:val="0"/>
+          <w:numId w:val="7"/>
+        </w:numPr>
+        <w:outlineLvl w:val="1"/>
+        <w:rPr>
+          <w:sz w:val="24"/>
+          <w:szCs w:val="24"/>
+        </w:rPr>
+      </w:pPr>
+      <w:r>
+        <w:rPr>
+          <w:sz w:val="24"/>
+          <w:szCs w:val="24"/>
+        </w:rPr>
+        <w:t>Thêm datafile cho table space:</w:t>
+      </w:r>
+    </w:p>
+    <w:p>
+      <w:pPr>
+        <w:pStyle w:val="ListParagraph"/>
+        <w:ind w:left="1080"/>
+        <w:rPr>
+          <w:color w:val="2E74B5" w:themeColor="accent1" w:themeShade="BF"/>
+          <w:sz w:val="24"/>
+          <w:szCs w:val="24"/>
+        </w:rPr>
+      </w:pPr>
+      <w:r>
+        <w:rPr>
+          <w:color w:val="2E74B5" w:themeColor="accent1" w:themeShade="BF"/>
+          <w:sz w:val="24"/>
+          <w:szCs w:val="24"/>
+        </w:rPr>
+        <w:t xml:space="preserve">ALTER TABLESPACE </w:t>
+      </w:r>
+      <w:r>
+        <w:rPr>
+          <w:sz w:val="24"/>
+          <w:szCs w:val="24"/>
+        </w:rPr>
+        <w:t>mytbs</w:t>
+      </w:r>
+      <w:r>
+        <w:rPr>
+          <w:color w:val="2E74B5" w:themeColor="accent1" w:themeShade="BF"/>
+          <w:sz w:val="24"/>
+          <w:szCs w:val="24"/>
+        </w:rPr>
+        <w:t xml:space="preserve"> add datafile </w:t>
+      </w:r>
+      <w:r>
+        <w:rPr>
+          <w:sz w:val="24"/>
+          <w:szCs w:val="24"/>
+        </w:rPr>
+        <w:t xml:space="preserve">[datafile path] </w:t>
+      </w:r>
+      <w:r>
+        <w:rPr>
+          <w:color w:val="2E74B5" w:themeColor="accent1" w:themeShade="BF"/>
+          <w:sz w:val="24"/>
+          <w:szCs w:val="24"/>
+        </w:rPr>
+        <w:t xml:space="preserve">size </w:t>
+      </w:r>
+      <w:r>
+        <w:rPr>
+          <w:sz w:val="24"/>
+          <w:szCs w:val="24"/>
+        </w:rPr>
+        <w:t>[kích thước datafile]</w:t>
+      </w:r>
+      <w:r>
+        <w:rPr>
+          <w:color w:val="2E74B5" w:themeColor="accent1" w:themeShade="BF"/>
+          <w:sz w:val="24"/>
+          <w:szCs w:val="24"/>
+        </w:rPr>
+        <w:t>;</w:t>
+      </w:r>
+    </w:p>
+    <w:p>
+      <w:pPr>
+        <w:pStyle w:val="ListParagraph"/>
+        <w:ind w:left="1080"/>
+        <w:rPr>
+          <w:sz w:val="24"/>
+          <w:szCs w:val="24"/>
+        </w:rPr>
+      </w:pPr>
+      <w:r>
+        <w:rPr>
+          <w:sz w:val="24"/>
+          <w:szCs w:val="24"/>
+        </w:rPr>
+        <w:t>Ví dụ:</w:t>
+      </w:r>
+    </w:p>
+    <w:p>
+      <w:pPr>
+        <w:pStyle w:val="ListParagraph"/>
+        <w:ind w:left="1080"/>
+        <w:rPr>
+          <w:color w:val="2E74B5" w:themeColor="accent1" w:themeShade="BF"/>
+          <w:sz w:val="24"/>
+          <w:szCs w:val="24"/>
+        </w:rPr>
+      </w:pPr>
+      <w:r>
+        <w:rPr>
+          <w:color w:val="2E74B5" w:themeColor="accent1" w:themeShade="BF"/>
+          <w:sz w:val="24"/>
+          <w:szCs w:val="24"/>
+        </w:rPr>
+        <w:t xml:space="preserve">ALTER TABLESPACE </w:t>
+      </w:r>
+      <w:r>
+        <w:rPr>
+          <w:sz w:val="24"/>
+          <w:szCs w:val="24"/>
+        </w:rPr>
+        <w:t>mytbs</w:t>
+      </w:r>
+      <w:r>
+        <w:rPr>
+          <w:color w:val="2E74B5" w:themeColor="accent1" w:themeShade="BF"/>
+          <w:sz w:val="24"/>
+          <w:szCs w:val="24"/>
+        </w:rPr>
+        <w:t xml:space="preserve"> add datafile </w:t>
+      </w:r>
+      <w:r>
+        <w:rPr>
+          <w:sz w:val="24"/>
+          <w:szCs w:val="24"/>
+        </w:rPr>
+        <w:t>‘/u01/app/oracle/oradata/mytbs</w:t>
+      </w:r>
+      <w:r>
+        <w:rPr>
+          <w:sz w:val="24"/>
+          <w:szCs w:val="24"/>
+        </w:rPr>
+        <w:t>2</w:t>
+      </w:r>
+      <w:r>
+        <w:rPr>
+          <w:sz w:val="24"/>
+          <w:szCs w:val="24"/>
+        </w:rPr>
+        <w:t>.dbf’</w:t>
+      </w:r>
+      <w:r>
+        <w:rPr>
+          <w:color w:val="2E74B5" w:themeColor="accent1" w:themeShade="BF"/>
+          <w:sz w:val="24"/>
+          <w:szCs w:val="24"/>
+        </w:rPr>
+        <w:t xml:space="preserve"> size </w:t>
+      </w:r>
+      <w:r>
+        <w:rPr>
+          <w:sz w:val="24"/>
+          <w:szCs w:val="24"/>
+        </w:rPr>
+        <w:t>20G</w:t>
+      </w:r>
+      <w:r>
+        <w:rPr>
+          <w:color w:val="2E74B5" w:themeColor="accent1" w:themeShade="BF"/>
+          <w:sz w:val="24"/>
+          <w:szCs w:val="24"/>
+        </w:rPr>
+        <w:t>;</w:t>
+      </w:r>
+    </w:p>
+    <w:p>
+      <w:pPr>
+        <w:pStyle w:val="ListParagraph"/>
+        <w:numPr>
+          <w:ilvl w:val="0"/>
+          <w:numId w:val="7"/>
+        </w:numPr>
+        <w:outlineLvl w:val="1"/>
+        <w:rPr>
+          <w:sz w:val="24"/>
+          <w:szCs w:val="24"/>
+        </w:rPr>
+      </w:pPr>
+      <w:r>
+        <w:rPr>
+          <w:sz w:val="24"/>
+          <w:szCs w:val="24"/>
+        </w:rPr>
+        <w:t xml:space="preserve">Kiểm tra lại dung lượng datafile: </w:t>
+      </w:r>
+    </w:p>
+    <w:p>
+      <w:pPr>
+        <w:pStyle w:val="ListParagraph"/>
+        <w:ind w:left="1080"/>
+        <w:rPr>
+          <w:color w:val="2E74B5" w:themeColor="accent1" w:themeShade="BF"/>
+          <w:sz w:val="24"/>
+          <w:szCs w:val="24"/>
+        </w:rPr>
+      </w:pPr>
+      <w:r>
+        <w:rPr>
+          <w:color w:val="2E74B5" w:themeColor="accent1" w:themeShade="BF"/>
+          <w:sz w:val="24"/>
+          <w:szCs w:val="24"/>
+        </w:rPr>
+        <w:t>SELECT bytes/1024/1024 Mb, name FROM v$datafile;</w:t>
+      </w:r>
+    </w:p>
+    <w:p>
+      <w:pPr>
+        <w:pStyle w:val="ListParagraph"/>
+        <w:numPr>
+          <w:ilvl w:val="0"/>
+          <w:numId w:val="7"/>
+        </w:numPr>
+        <w:rPr>
+          <w:color w:val="2E74B5" w:themeColor="accent1" w:themeShade="BF"/>
+          <w:sz w:val="24"/>
+          <w:szCs w:val="24"/>
+        </w:rPr>
+      </w:pPr>
+      <w:r>
+        <w:rPr>
+          <w:color w:val="2E74B5" w:themeColor="accent1" w:themeShade="BF"/>
+          <w:sz w:val="24"/>
+          <w:szCs w:val="24"/>
+        </w:rPr>
+        <w:t>Xóa table space:</w:t>
+      </w:r>
+    </w:p>
+    <w:p>
+      <w:pPr>
+        <w:pStyle w:val="ListParagraph"/>
+        <w:ind w:left="1080"/>
+        <w:rPr>
+          <w:color w:val="2E74B5" w:themeColor="accent1" w:themeShade="BF"/>
+          <w:sz w:val="24"/>
+          <w:szCs w:val="24"/>
+        </w:rPr>
+      </w:pPr>
+      <w:r>
+        <w:rPr>
+          <w:color w:val="2E74B5" w:themeColor="accent1" w:themeShade="BF"/>
+          <w:sz w:val="24"/>
+          <w:szCs w:val="24"/>
+        </w:rPr>
+        <w:t>DROP TABLESPACE mytbs;</w:t>
+      </w:r>
+    </w:p>
+    <w:p>
+      <w:pPr>
+        <w:pStyle w:val="ListParagraph"/>
+        <w:ind w:left="1080"/>
+        <w:rPr>
+          <w:sz w:val="24"/>
+          <w:szCs w:val="24"/>
+        </w:rPr>
+      </w:pPr>
+      <w:r>
+        <w:rPr>
+          <w:sz w:val="24"/>
+          <w:szCs w:val="24"/>
+        </w:rPr>
+        <w:t>L</w:t>
+      </w:r>
+      <w:r>
+        <w:rPr>
+          <w:sz w:val="24"/>
+          <w:szCs w:val="24"/>
+        </w:rPr>
+        <w:t>ưu</w:t>
+      </w:r>
+      <w:r>
+        <w:rPr>
+          <w:sz w:val="24"/>
+          <w:szCs w:val="24"/>
+        </w:rPr>
+        <w:t xml:space="preserve"> ý: lệnh trên sẽ xóa table space nhưng datafile vẫn còn lưu trên OS phải thực hiện thêm 1 bướ</w:t>
+      </w:r>
+      <w:r>
+        <w:rPr>
+          <w:sz w:val="24"/>
+          <w:szCs w:val="24"/>
+        </w:rPr>
+        <w:t>c xóa trong OS:</w:t>
+      </w:r>
+    </w:p>
+    <w:p>
+      <w:pPr>
+        <w:pStyle w:val="ListParagraph"/>
+        <w:ind w:left="1080"/>
+        <w:rPr>
+          <w:sz w:val="24"/>
+          <w:szCs w:val="24"/>
+        </w:rPr>
+      </w:pPr>
+      <w:r>
+        <w:rPr>
+          <w:sz w:val="24"/>
+          <w:szCs w:val="24"/>
+        </w:rPr>
+        <w:tab/>
+        <w:t>Cách 1: xóa trực tiếp trong OS</w:t>
+      </w:r>
+    </w:p>
+    <w:p>
+      <w:pPr>
+        <w:pStyle w:val="ListParagraph"/>
+        <w:ind w:left="1080"/>
+        <w:rPr>
+          <w:color w:val="2E74B5" w:themeColor="accent1" w:themeShade="BF"/>
+          <w:sz w:val="24"/>
+          <w:szCs w:val="24"/>
+        </w:rPr>
+      </w:pPr>
+      <w:r>
+        <w:rPr>
+          <w:sz w:val="24"/>
+          <w:szCs w:val="24"/>
+        </w:rPr>
+        <w:tab/>
+        <w:t xml:space="preserve">Cách 2: </w:t>
+      </w:r>
+      <w:r>
+        <w:rPr>
+          <w:color w:val="2E74B5" w:themeColor="accent1" w:themeShade="BF"/>
+          <w:sz w:val="24"/>
+          <w:szCs w:val="24"/>
+        </w:rPr>
+        <w:t>DROP TABLESPACE mytbs</w:t>
+      </w:r>
+      <w:r>
+        <w:rPr>
+          <w:color w:val="2E74B5" w:themeColor="accent1" w:themeShade="BF"/>
+          <w:sz w:val="24"/>
+          <w:szCs w:val="24"/>
+        </w:rPr>
+        <w:t xml:space="preserve"> including contents and datafiles;</w:t>
+      </w:r>
+    </w:p>
+    <w:p>
+      <w:pPr>
+        <w:pStyle w:val="ListParagraph"/>
+        <w:ind w:left="1080"/>
+        <w:rPr>
+          <w:color w:val="2E74B5" w:themeColor="accent1" w:themeShade="BF"/>
+          <w:sz w:val="24"/>
+          <w:szCs w:val="24"/>
+        </w:rPr>
+      </w:pPr>
     </w:p>
     <w:sectPr>
       <w:pgSz w:w="12240" w:h="15840"/>
@@ -1379,6 +2229,95 @@
     </w:lvl>
   </w:abstractNum>
   <w:abstractNum w:abstractNumId="1" w15:restartNumberingAfterBreak="0">
+    <w:nsid w:val="18BC1A8B"/>
+    <w:multiLevelType w:val="hybridMultilevel"/>
+    <w:tmpl w:val="8DF2E850"/>
+    <w:lvl w:ilvl="0" w:tplc="15CC8A3C">
+      <w:start w:val="1"/>
+      <w:numFmt w:val="decimal"/>
+      <w:lvlText w:val="%1."/>
+      <w:lvlJc w:val="left"/>
+      <w:pPr>
+        <w:ind w:left="1800" w:hanging="360"/>
+      </w:pPr>
+      <w:rPr>
+        <w:rFonts w:hint="default"/>
+      </w:rPr>
+    </w:lvl>
+    <w:lvl w:ilvl="1" w:tplc="04090019" w:tentative="1">
+      <w:start w:val="1"/>
+      <w:numFmt w:val="lowerLetter"/>
+      <w:lvlText w:val="%2."/>
+      <w:lvlJc w:val="left"/>
+      <w:pPr>
+        <w:ind w:left="2520" w:hanging="360"/>
+      </w:pPr>
+    </w:lvl>
+    <w:lvl w:ilvl="2" w:tplc="0409001B" w:tentative="1">
+      <w:start w:val="1"/>
+      <w:numFmt w:val="lowerRoman"/>
+      <w:lvlText w:val="%3."/>
+      <w:lvlJc w:val="right"/>
+      <w:pPr>
+        <w:ind w:left="3240" w:hanging="180"/>
+      </w:pPr>
+    </w:lvl>
+    <w:lvl w:ilvl="3" w:tplc="0409000F" w:tentative="1">
+      <w:start w:val="1"/>
+      <w:numFmt w:val="decimal"/>
+      <w:lvlText w:val="%4."/>
+      <w:lvlJc w:val="left"/>
+      <w:pPr>
+        <w:ind w:left="3960" w:hanging="360"/>
+      </w:pPr>
+    </w:lvl>
+    <w:lvl w:ilvl="4" w:tplc="04090019" w:tentative="1">
+      <w:start w:val="1"/>
+      <w:numFmt w:val="lowerLetter"/>
+      <w:lvlText w:val="%5."/>
+      <w:lvlJc w:val="left"/>
+      <w:pPr>
+        <w:ind w:left="4680" w:hanging="360"/>
+      </w:pPr>
+    </w:lvl>
+    <w:lvl w:ilvl="5" w:tplc="0409001B" w:tentative="1">
+      <w:start w:val="1"/>
+      <w:numFmt w:val="lowerRoman"/>
+      <w:lvlText w:val="%6."/>
+      <w:lvlJc w:val="right"/>
+      <w:pPr>
+        <w:ind w:left="5400" w:hanging="180"/>
+      </w:pPr>
+    </w:lvl>
+    <w:lvl w:ilvl="6" w:tplc="0409000F" w:tentative="1">
+      <w:start w:val="1"/>
+      <w:numFmt w:val="decimal"/>
+      <w:lvlText w:val="%7."/>
+      <w:lvlJc w:val="left"/>
+      <w:pPr>
+        <w:ind w:left="6120" w:hanging="360"/>
+      </w:pPr>
+    </w:lvl>
+    <w:lvl w:ilvl="7" w:tplc="04090019" w:tentative="1">
+      <w:start w:val="1"/>
+      <w:numFmt w:val="lowerLetter"/>
+      <w:lvlText w:val="%8."/>
+      <w:lvlJc w:val="left"/>
+      <w:pPr>
+        <w:ind w:left="6840" w:hanging="360"/>
+      </w:pPr>
+    </w:lvl>
+    <w:lvl w:ilvl="8" w:tplc="0409001B" w:tentative="1">
+      <w:start w:val="1"/>
+      <w:numFmt w:val="lowerRoman"/>
+      <w:lvlText w:val="%9."/>
+      <w:lvlJc w:val="right"/>
+      <w:pPr>
+        <w:ind w:left="7560" w:hanging="180"/>
+      </w:pPr>
+    </w:lvl>
+  </w:abstractNum>
+  <w:abstractNum w:abstractNumId="2" w15:restartNumberingAfterBreak="0">
     <w:nsid w:val="2B4B1763"/>
     <w:multiLevelType w:val="hybridMultilevel"/>
     <w:tmpl w:val="370E5FB4"/>
@@ -1491,7 +2430,7 @@
       </w:rPr>
     </w:lvl>
   </w:abstractNum>
-  <w:abstractNum w:abstractNumId="2" w15:restartNumberingAfterBreak="0">
+  <w:abstractNum w:abstractNumId="3" w15:restartNumberingAfterBreak="0">
     <w:nsid w:val="3844410B"/>
     <w:multiLevelType w:val="hybridMultilevel"/>
     <w:tmpl w:val="2DB272F6"/>
@@ -1604,7 +2543,96 @@
       </w:rPr>
     </w:lvl>
   </w:abstractNum>
-  <w:abstractNum w:abstractNumId="3" w15:restartNumberingAfterBreak="0">
+  <w:abstractNum w:abstractNumId="4" w15:restartNumberingAfterBreak="0">
+    <w:nsid w:val="5F3E1929"/>
+    <w:multiLevelType w:val="hybridMultilevel"/>
+    <w:tmpl w:val="BDECA134"/>
+    <w:lvl w:ilvl="0" w:tplc="0409000F">
+      <w:start w:val="1"/>
+      <w:numFmt w:val="decimal"/>
+      <w:lvlText w:val="%1."/>
+      <w:lvlJc w:val="left"/>
+      <w:pPr>
+        <w:ind w:left="1080" w:hanging="360"/>
+      </w:pPr>
+      <w:rPr>
+        <w:rFonts w:hint="default"/>
+      </w:rPr>
+    </w:lvl>
+    <w:lvl w:ilvl="1" w:tplc="04090019" w:tentative="1">
+      <w:start w:val="1"/>
+      <w:numFmt w:val="lowerLetter"/>
+      <w:lvlText w:val="%2."/>
+      <w:lvlJc w:val="left"/>
+      <w:pPr>
+        <w:ind w:left="1800" w:hanging="360"/>
+      </w:pPr>
+    </w:lvl>
+    <w:lvl w:ilvl="2" w:tplc="0409001B" w:tentative="1">
+      <w:start w:val="1"/>
+      <w:numFmt w:val="lowerRoman"/>
+      <w:lvlText w:val="%3."/>
+      <w:lvlJc w:val="right"/>
+      <w:pPr>
+        <w:ind w:left="2520" w:hanging="180"/>
+      </w:pPr>
+    </w:lvl>
+    <w:lvl w:ilvl="3" w:tplc="0409000F" w:tentative="1">
+      <w:start w:val="1"/>
+      <w:numFmt w:val="decimal"/>
+      <w:lvlText w:val="%4."/>
+      <w:lvlJc w:val="left"/>
+      <w:pPr>
+        <w:ind w:left="3240" w:hanging="360"/>
+      </w:pPr>
+    </w:lvl>
+    <w:lvl w:ilvl="4" w:tplc="04090019" w:tentative="1">
+      <w:start w:val="1"/>
+      <w:numFmt w:val="lowerLetter"/>
+      <w:lvlText w:val="%5."/>
+      <w:lvlJc w:val="left"/>
+      <w:pPr>
+        <w:ind w:left="3960" w:hanging="360"/>
+      </w:pPr>
+    </w:lvl>
+    <w:lvl w:ilvl="5" w:tplc="0409001B" w:tentative="1">
+      <w:start w:val="1"/>
+      <w:numFmt w:val="lowerRoman"/>
+      <w:lvlText w:val="%6."/>
+      <w:lvlJc w:val="right"/>
+      <w:pPr>
+        <w:ind w:left="4680" w:hanging="180"/>
+      </w:pPr>
+    </w:lvl>
+    <w:lvl w:ilvl="6" w:tplc="0409000F" w:tentative="1">
+      <w:start w:val="1"/>
+      <w:numFmt w:val="decimal"/>
+      <w:lvlText w:val="%7."/>
+      <w:lvlJc w:val="left"/>
+      <w:pPr>
+        <w:ind w:left="5400" w:hanging="360"/>
+      </w:pPr>
+    </w:lvl>
+    <w:lvl w:ilvl="7" w:tplc="04090019" w:tentative="1">
+      <w:start w:val="1"/>
+      <w:numFmt w:val="lowerLetter"/>
+      <w:lvlText w:val="%8."/>
+      <w:lvlJc w:val="left"/>
+      <w:pPr>
+        <w:ind w:left="6120" w:hanging="360"/>
+      </w:pPr>
+    </w:lvl>
+    <w:lvl w:ilvl="8" w:tplc="0409001B" w:tentative="1">
+      <w:start w:val="1"/>
+      <w:numFmt w:val="lowerRoman"/>
+      <w:lvlText w:val="%9."/>
+      <w:lvlJc w:val="right"/>
+      <w:pPr>
+        <w:ind w:left="6840" w:hanging="180"/>
+      </w:pPr>
+    </w:lvl>
+  </w:abstractNum>
+  <w:abstractNum w:abstractNumId="5" w15:restartNumberingAfterBreak="0">
     <w:nsid w:val="627024E1"/>
     <w:multiLevelType w:val="hybridMultilevel"/>
     <w:tmpl w:val="D3F4B74E"/>
@@ -1694,11 +2722,11 @@
       </w:pPr>
     </w:lvl>
   </w:abstractNum>
-  <w:abstractNum w:abstractNumId="4" w15:restartNumberingAfterBreak="0">
+  <w:abstractNum w:abstractNumId="6" w15:restartNumberingAfterBreak="0">
     <w:nsid w:val="63B844D3"/>
     <w:multiLevelType w:val="hybridMultilevel"/>
-    <w:tmpl w:val="7380601E"/>
-    <w:lvl w:ilvl="0" w:tplc="DA684C38">
+    <w:tmpl w:val="9C56F684"/>
+    <w:lvl w:ilvl="0" w:tplc="C33C7E24">
       <w:start w:val="1"/>
       <w:numFmt w:val="upperRoman"/>
       <w:lvlText w:val="%1."/>
@@ -1708,6 +2736,7 @@
       </w:pPr>
       <w:rPr>
         <w:rFonts w:hint="default"/>
+        <w:color w:val="auto"/>
       </w:rPr>
     </w:lvl>
     <w:lvl w:ilvl="1" w:tplc="04090019" w:tentative="1">
@@ -1784,19 +2813,25 @@
     </w:lvl>
   </w:abstractNum>
   <w:num w:numId="1">
-    <w:abstractNumId w:val="4"/>
+    <w:abstractNumId w:val="6"/>
   </w:num>
   <w:num w:numId="2">
-    <w:abstractNumId w:val="3"/>
+    <w:abstractNumId w:val="5"/>
   </w:num>
   <w:num w:numId="3">
     <w:abstractNumId w:val="0"/>
   </w:num>
   <w:num w:numId="4">
+    <w:abstractNumId w:val="3"/>
+  </w:num>
+  <w:num w:numId="5">
     <w:abstractNumId w:val="2"/>
   </w:num>
-  <w:num w:numId="5">
+  <w:num w:numId="6">
     <w:abstractNumId w:val="1"/>
+  </w:num>
+  <w:num w:numId="7">
+    <w:abstractNumId w:val="4"/>
   </w:num>
 </w:numbering>
 </file>
@@ -2521,7 +3556,7 @@
 </file>
 
 <file path=customXml/itemProps1.xml><?xml version="1.0" encoding="utf-8"?>
-<ds:datastoreItem xmlns:ds="http://schemas.openxmlformats.org/officeDocument/2006/customXml" ds:itemID="{D5577863-5D31-4116-BFE0-9ABC2880F39F}">
+<ds:datastoreItem xmlns:ds="http://schemas.openxmlformats.org/officeDocument/2006/customXml" ds:itemID="{37DA583A-6142-4D63-AEA7-8AB70771FBCC}">
   <ds:schemaRefs>
     <ds:schemaRef ds:uri="http://schemas.openxmlformats.org/officeDocument/2006/bibliography"/>
   </ds:schemaRefs>

</xml_diff>